<commit_message>
Alterando o termo de devolução para acrescentar os periféricos e quando não coloca identificador em periféricos, não retorna mais uma string vazia, retorna None
</commit_message>
<xml_diff>
--- a/modelos/devolucao/termo_devolucao_alagoinhas.docx
+++ b/modelos/devolucao/termo_devolucao_alagoinhas.docx
@@ -15,7 +15,7 @@
           <w:noProof/>
         </w:rPr>
         <w:drawing>
-          <wp:anchor distT="0" distB="0" distL="114300" distR="114300" simplePos="0" relativeHeight="251658240" behindDoc="0" locked="0" layoutInCell="1" allowOverlap="1" wp14:anchorId="2329975E" wp14:editId="53226A86">
+          <wp:anchor distT="0" distB="0" distL="114300" distR="114300" simplePos="0" relativeHeight="251658240" behindDoc="0" locked="0" layoutInCell="1" allowOverlap="1" wp14:anchorId="2329975E" wp14:editId="0A1F6834">
             <wp:simplePos x="0" y="0"/>
             <wp:positionH relativeFrom="column">
               <wp:posOffset>5107915</wp:posOffset>
@@ -334,35 +334,18 @@
     </w:p>
     <w:p>
       <w:pPr>
-        <w:numPr>
-          <w:ilvl w:val="0"/>
-          <w:numId w:val="2"/>
-        </w:numPr>
-        <w:rPr>
-          <w:sz w:val="22"/>
-          <w:szCs w:val="22"/>
-        </w:rPr>
-      </w:pPr>
-      <w:r>
-        <w:rPr>
-          <w:sz w:val="22"/>
-          <w:szCs w:val="22"/>
-        </w:rPr>
-        <w:t>(</w:t>
-      </w:r>
-      <w:r>
-        <w:rPr>
-          <w:sz w:val="22"/>
-          <w:szCs w:val="22"/>
-        </w:rPr>
-        <w:t>X</w:t>
-      </w:r>
-      <w:r>
-        <w:rPr>
-          <w:sz w:val="22"/>
-          <w:szCs w:val="22"/>
-        </w:rPr>
-        <w:t>) Carregador completo</w:t>
+        <w:ind w:left="720"/>
+        <w:rPr>
+          <w:sz w:val="22"/>
+          <w:szCs w:val="22"/>
+        </w:rPr>
+      </w:pPr>
+      <w:r>
+        <w:rPr>
+          <w:sz w:val="22"/>
+          <w:szCs w:val="22"/>
+        </w:rPr>
+        <w:t>{{perifericos}}</w:t>
       </w:r>
     </w:p>
     <w:p>
@@ -406,21 +389,12 @@
           <w:szCs w:val="22"/>
         </w:rPr>
       </w:pPr>
-      <w:proofErr w:type="gramStart"/>
-      <w:r>
-        <w:rPr>
-          <w:sz w:val="22"/>
-          <w:szCs w:val="22"/>
-        </w:rPr>
-        <w:t>O mesmo</w:t>
-      </w:r>
-      <w:proofErr w:type="gramEnd"/>
-      <w:r>
-        <w:rPr>
-          <w:sz w:val="22"/>
-          <w:szCs w:val="22"/>
-        </w:rPr>
-        <w:t xml:space="preserve"> foi utilizado exclusivamente para fins profissionais;</w:t>
+      <w:r>
+        <w:rPr>
+          <w:sz w:val="22"/>
+          <w:szCs w:val="22"/>
+        </w:rPr>
+        <w:t>O mesmo foi utilizado exclusivamente para fins profissionais;</w:t>
       </w:r>
     </w:p>
     <w:p>

</xml_diff>

<commit_message>
modificando as substituições e placeholders do preenchimento dos termos
</commit_message>
<xml_diff>
--- a/modelos/devolucao/termo_devolucao_alagoinhas.docx
+++ b/modelos/devolucao/termo_devolucao_alagoinhas.docx
@@ -15,7 +15,7 @@
           <w:noProof/>
         </w:rPr>
         <w:drawing>
-          <wp:anchor distT="0" distB="0" distL="114300" distR="114300" simplePos="0" relativeHeight="251658240" behindDoc="0" locked="0" layoutInCell="1" allowOverlap="1" wp14:anchorId="2329975E" wp14:editId="0A1F6834">
+          <wp:anchor distT="0" distB="0" distL="114300" distR="114300" simplePos="0" relativeHeight="251658240" behindDoc="0" locked="0" layoutInCell="1" allowOverlap="1" wp14:anchorId="2329975E" wp14:editId="4008B378">
             <wp:simplePos x="0" y="0"/>
             <wp:positionH relativeFrom="column">
               <wp:posOffset>5107915</wp:posOffset>
@@ -213,7 +213,27 @@
           <w:sz w:val="22"/>
           <w:szCs w:val="22"/>
         </w:rPr>
-        <w:t>{{cpf}}</w:t>
+        <w:t>{{</w:t>
+      </w:r>
+      <w:proofErr w:type="spellStart"/>
+      <w:r>
+        <w:rPr>
+          <w:b/>
+          <w:bCs/>
+          <w:sz w:val="22"/>
+          <w:szCs w:val="22"/>
+        </w:rPr>
+        <w:t>cpf</w:t>
+      </w:r>
+      <w:proofErr w:type="spellEnd"/>
+      <w:r>
+        <w:rPr>
+          <w:b/>
+          <w:bCs/>
+          <w:sz w:val="22"/>
+          <w:szCs w:val="22"/>
+        </w:rPr>
+        <w:t>}}</w:t>
       </w:r>
       <w:r>
         <w:rPr>
@@ -287,34 +307,40 @@
           <w:numId w:val="1"/>
         </w:numPr>
         <w:rPr>
-          <w:sz w:val="22"/>
-          <w:szCs w:val="22"/>
-        </w:rPr>
-      </w:pPr>
-      <w:r>
-        <w:rPr>
-          <w:b/>
-          <w:bCs/>
-          <w:sz w:val="22"/>
-          <w:szCs w:val="22"/>
-        </w:rPr>
-        <w:t>Modelo:</w:t>
-      </w:r>
-      <w:r>
-        <w:rPr>
-          <w:sz w:val="22"/>
-          <w:szCs w:val="22"/>
-        </w:rPr>
-        <w:t xml:space="preserve"> </w:t>
-      </w:r>
-      <w:r>
-        <w:rPr>
-          <w:b/>
-          <w:bCs/>
-          <w:sz w:val="22"/>
-          <w:szCs w:val="22"/>
-        </w:rPr>
-        <w:t>{{marca}} {{modelo}}</w:t>
+          <w:b/>
+          <w:bCs/>
+          <w:sz w:val="22"/>
+          <w:szCs w:val="22"/>
+        </w:rPr>
+      </w:pPr>
+      <w:r>
+        <w:rPr>
+          <w:b/>
+          <w:bCs/>
+          <w:sz w:val="22"/>
+          <w:szCs w:val="22"/>
+        </w:rPr>
+        <w:t>Equipamento Devolvido: {{</w:t>
+      </w:r>
+      <w:proofErr w:type="spellStart"/>
+      <w:r>
+        <w:rPr>
+          <w:b/>
+          <w:bCs/>
+          <w:sz w:val="22"/>
+          <w:szCs w:val="22"/>
+        </w:rPr>
+        <w:t>detalhes_equipamento</w:t>
+      </w:r>
+      <w:proofErr w:type="spellEnd"/>
+      <w:r>
+        <w:rPr>
+          <w:b/>
+          <w:bCs/>
+          <w:sz w:val="22"/>
+          <w:szCs w:val="22"/>
+        </w:rPr>
+        <w:t>}}</w:t>
       </w:r>
     </w:p>
     <w:p>
@@ -345,7 +371,23 @@
           <w:sz w:val="22"/>
           <w:szCs w:val="22"/>
         </w:rPr>
-        <w:t>{{perifericos}}</w:t>
+        <w:t>{{</w:t>
+      </w:r>
+      <w:proofErr w:type="spellStart"/>
+      <w:r>
+        <w:rPr>
+          <w:sz w:val="22"/>
+          <w:szCs w:val="22"/>
+        </w:rPr>
+        <w:t>perifericos</w:t>
+      </w:r>
+      <w:proofErr w:type="spellEnd"/>
+      <w:r>
+        <w:rPr>
+          <w:sz w:val="22"/>
+          <w:szCs w:val="22"/>
+        </w:rPr>
+        <w:t>}}</w:t>
       </w:r>
     </w:p>
     <w:p>
@@ -389,12 +431,21 @@
           <w:szCs w:val="22"/>
         </w:rPr>
       </w:pPr>
-      <w:r>
-        <w:rPr>
-          <w:sz w:val="22"/>
-          <w:szCs w:val="22"/>
-        </w:rPr>
-        <w:t>O mesmo foi utilizado exclusivamente para fins profissionais;</w:t>
+      <w:proofErr w:type="gramStart"/>
+      <w:r>
+        <w:rPr>
+          <w:sz w:val="22"/>
+          <w:szCs w:val="22"/>
+        </w:rPr>
+        <w:t>O mesmo</w:t>
+      </w:r>
+      <w:proofErr w:type="gramEnd"/>
+      <w:r>
+        <w:rPr>
+          <w:sz w:val="22"/>
+          <w:szCs w:val="22"/>
+        </w:rPr>
+        <w:t xml:space="preserve"> foi utilizado exclusivamente para fins profissionais;</w:t>
       </w:r>
     </w:p>
     <w:p>
@@ -526,7 +577,23 @@
           <w:sz w:val="22"/>
           <w:szCs w:val="22"/>
         </w:rPr>
-        <w:t>{{data_hoje}}</w:t>
+        <w:t>{{</w:t>
+      </w:r>
+      <w:proofErr w:type="spellStart"/>
+      <w:r>
+        <w:rPr>
+          <w:sz w:val="22"/>
+          <w:szCs w:val="22"/>
+        </w:rPr>
+        <w:t>data_hoje</w:t>
+      </w:r>
+      <w:proofErr w:type="spellEnd"/>
+      <w:r>
+        <w:rPr>
+          <w:sz w:val="22"/>
+          <w:szCs w:val="22"/>
+        </w:rPr>
+        <w:t>}}</w:t>
       </w:r>
       <w:r>
         <w:rPr>
@@ -1642,7 +1709,6 @@
   <w:style w:type="character" w:default="1" w:styleId="Fontepargpadro">
     <w:name w:val="Default Paragraph Font"/>
     <w:uiPriority w:val="1"/>
-    <w:semiHidden/>
     <w:unhideWhenUsed/>
   </w:style>
   <w:style w:type="table" w:default="1" w:styleId="Tabelanormal">
@@ -1954,6 +2020,36 @@
       <w:smallCaps/>
       <w:color w:val="0F4761" w:themeColor="accent1" w:themeShade="BF"/>
       <w:spacing w:val="5"/>
+    </w:rPr>
+  </w:style>
+  <w:style w:type="paragraph" w:styleId="Pr-formataoHTML">
+    <w:name w:val="HTML Preformatted"/>
+    <w:basedOn w:val="Normal"/>
+    <w:link w:val="Pr-formataoHTMLChar"/>
+    <w:uiPriority w:val="99"/>
+    <w:semiHidden/>
+    <w:unhideWhenUsed/>
+    <w:rsid w:val="008170D4"/>
+    <w:pPr>
+      <w:spacing w:after="0" w:line="240" w:lineRule="auto"/>
+    </w:pPr>
+    <w:rPr>
+      <w:rFonts w:ascii="Consolas" w:hAnsi="Consolas"/>
+      <w:sz w:val="20"/>
+      <w:szCs w:val="20"/>
+    </w:rPr>
+  </w:style>
+  <w:style w:type="character" w:customStyle="1" w:styleId="Pr-formataoHTMLChar">
+    <w:name w:val="Pré-formatação HTML Char"/>
+    <w:basedOn w:val="Fontepargpadro"/>
+    <w:link w:val="Pr-formataoHTML"/>
+    <w:uiPriority w:val="99"/>
+    <w:semiHidden/>
+    <w:rsid w:val="008170D4"/>
+    <w:rPr>
+      <w:rFonts w:ascii="Consolas" w:hAnsi="Consolas"/>
+      <w:sz w:val="20"/>
+      <w:szCs w:val="20"/>
     </w:rPr>
   </w:style>
 </w:styles>

</xml_diff>